<commit_message>
Get second device to rebuild configuration for mail from mesh data
</commit_message>
<xml_diff>
--- a/Documentation/mathematical-mesh-profiles.docx
+++ b/Documentation/mathematical-mesh-profiles.docx
@@ -195,7 +195,7 @@
         </w:rPr>
         <w:t xml:space="preserve">    &lt;email&gt;</w:t>
       </w:r>
-      <w:hyperlink r:id="rId4" w:history="1">
+      <w:hyperlink r:id="rId5" w:history="1">
         <w:r>
           <w:rPr>
             <w:rStyle w:val="Hyperlink"/>
@@ -329,6 +329,7 @@
         <w:pStyle w:val="Heading1"/>
       </w:pPr>
       <w:r>
+        <w:lastRenderedPageBreak/>
         <w:t>Use Scenarios</w:t>
       </w:r>
     </w:p>
@@ -378,10 +379,1676 @@
       </w:pPr>
       <w:r>
         <w:t>Key Recovery</w:t>
+      </w:r>
+    </w:p>
+    <w:p>
+      <w:pPr>
+        <w:pStyle w:val="Heading1"/>
+      </w:pPr>
+      <w:r>
+        <w:t>Architecture</w:t>
+      </w:r>
+    </w:p>
+    <w:p>
+      <w:pPr>
+        <w:pStyle w:val="Heading2"/>
+      </w:pPr>
+      <w:r>
+        <w:t>Data Model</w:t>
+      </w:r>
+    </w:p>
+    <w:p>
+      <w:pPr>
+        <w:pStyle w:val="Heading3"/>
+      </w:pPr>
+      <w:r>
+        <w:t>First Class Object</w:t>
+      </w:r>
+    </w:p>
+    <w:p>
+      <w:pPr>
+        <w:pStyle w:val="Heading3"/>
+      </w:pPr>
+      <w:r>
+        <w:t>Profile</w:t>
+      </w:r>
+    </w:p>
+    <w:p>
+      <w:r>
+        <w:t>A profile is a first class object. It has a globally unique identifier that provides an unambiguous reference to the profile in any situation.</w:t>
+      </w:r>
+    </w:p>
+    <w:p>
+      <w:pPr>
+        <w:pStyle w:val="Heading3"/>
+      </w:pPr>
+      <w:r>
+        <w:t>Record</w:t>
+      </w:r>
+    </w:p>
+    <w:p>
+      <w:r>
+        <w:t>A record describes the state of an object at the completion of a specific Transaction.</w:t>
+      </w:r>
+    </w:p>
+    <w:p>
+      <w:pPr>
+        <w:pStyle w:val="Heading3"/>
+      </w:pPr>
+      <w:r>
+        <w:t>Transaction</w:t>
+      </w:r>
+    </w:p>
+    <w:p>
+      <w:r>
+        <w:t xml:space="preserve">A transaction is an event in which the state of an object changes. Every transaction has a globally unique transaction identifier. Transaction identifiers are issued in a monotonic sequence such that </w:t>
+      </w:r>
+      <w:r>
+        <w:t>a transaction that completes at time t1 will always have a lower transaction identifier than one that begins at time t2 where t2 &gt; t1.</w:t>
+      </w:r>
+    </w:p>
+    <w:p>
+      <w:pPr>
+        <w:pStyle w:val="Heading2"/>
+      </w:pPr>
+      <w:r>
+        <w:t>Profile Types</w:t>
+      </w:r>
+    </w:p>
+    <w:p>
+      <w:pPr>
+        <w:pStyle w:val="DT"/>
+      </w:pPr>
+      <w:r>
+        <w:t>Master Profile</w:t>
+      </w:r>
+    </w:p>
+    <w:p>
+      <w:pPr>
+        <w:pStyle w:val="DT"/>
+      </w:pPr>
+      <w:r>
+        <w:t>Personal Profile</w:t>
+      </w:r>
+    </w:p>
+    <w:p>
+      <w:pPr>
+        <w:pStyle w:val="DT"/>
+      </w:pPr>
+      <w:r>
+        <w:t>Application Profile</w:t>
+      </w:r>
+    </w:p>
+    <w:p>
+      <w:pPr>
+        <w:pStyle w:val="DT"/>
+      </w:pPr>
+      <w:r>
+        <w:t>Device Profile</w:t>
+      </w:r>
+    </w:p>
+    <w:p>
+      <w:pPr>
+        <w:pStyle w:val="Heading3"/>
+      </w:pPr>
+    </w:p>
+    <w:p>
+      <w:pPr>
+        <w:pStyle w:val="Heading2"/>
+      </w:pPr>
+      <w:r>
+        <w:rPr>
+          <w:noProof/>
+        </w:rPr>
+        <mc:AlternateContent>
+          <mc:Choice Requires="wps">
+            <w:drawing>
+              <wp:anchor distT="0" distB="0" distL="114300" distR="114300" simplePos="0" relativeHeight="251660288" behindDoc="0" locked="0" layoutInCell="1" allowOverlap="1" wp14:anchorId="0510DA3A" wp14:editId="72908BD4">
+                <wp:simplePos x="0" y="0"/>
+                <wp:positionH relativeFrom="column">
+                  <wp:posOffset>0</wp:posOffset>
+                </wp:positionH>
+                <wp:positionV relativeFrom="paragraph">
+                  <wp:posOffset>3627755</wp:posOffset>
+                </wp:positionV>
+                <wp:extent cx="5715000" cy="635"/>
+                <wp:effectExtent l="0" t="0" r="0" b="0"/>
+                <wp:wrapNone/>
+                <wp:docPr id="1" name="Text Box 1"/>
+                <wp:cNvGraphicFramePr/>
+                <a:graphic xmlns:a="http://schemas.openxmlformats.org/drawingml/2006/main">
+                  <a:graphicData uri="http://schemas.microsoft.com/office/word/2010/wordprocessingShape">
+                    <wps:wsp>
+                      <wps:cNvSpPr txBox="1"/>
+                      <wps:spPr>
+                        <a:xfrm>
+                          <a:off x="0" y="0"/>
+                          <a:ext cx="5715000" cy="635"/>
+                        </a:xfrm>
+                        <a:prstGeom prst="rect">
+                          <a:avLst/>
+                        </a:prstGeom>
+                        <a:noFill/>
+                        <a:ln>
+                          <a:noFill/>
+                        </a:ln>
+                        <a:effectLst/>
+                      </wps:spPr>
+                      <wps:txbx>
+                        <w:txbxContent>
+                          <w:p>
+                            <w:pPr>
+                              <w:pStyle w:val="Caption"/>
+                              <w:rPr>
+                                <w:noProof/>
+                              </w:rPr>
+                            </w:pPr>
+                            <w:r>
+                              <w:t xml:space="preserve">Figure </w:t>
+                            </w:r>
+                            <w:fldSimple w:instr=" SEQ Figure \* ARABIC ">
+                              <w:r>
+                                <w:rPr>
+                                  <w:noProof/>
+                                </w:rPr>
+                                <w:t>1</w:t>
+                              </w:r>
+                            </w:fldSimple>
+                            <w:r>
+                              <w:t>: Relationship of Profile Types</w:t>
+                            </w:r>
+                          </w:p>
+                        </w:txbxContent>
+                      </wps:txbx>
+                      <wps:bodyPr rot="0" spcFirstLastPara="0" vertOverflow="overflow" horzOverflow="overflow" vert="horz" wrap="square" lIns="0" tIns="0" rIns="0" bIns="0" numCol="1" spcCol="0" rtlCol="0" fromWordArt="0" anchor="t" anchorCtr="0" forceAA="0" compatLnSpc="1">
+                        <a:prstTxWarp prst="textNoShape">
+                          <a:avLst/>
+                        </a:prstTxWarp>
+                        <a:spAutoFit/>
+                      </wps:bodyPr>
+                    </wps:wsp>
+                  </a:graphicData>
+                </a:graphic>
+              </wp:anchor>
+            </w:drawing>
+          </mc:Choice>
+          <mc:Fallback>
+            <w:pict>
+              <v:shapetype w14:anchorId="0510DA3A" id="_x0000_t202" coordsize="21600,21600" o:spt="202" path="m,l,21600r21600,l21600,xe">
+                <v:stroke joinstyle="miter"/>
+                <v:path gradientshapeok="t" o:connecttype="rect"/>
+              </v:shapetype>
+              <v:shape id="Text Box 1" o:spid="_x0000_s1026" type="#_x0000_t202" style="position:absolute;margin-left:0;margin-top:285.65pt;width:450pt;height:.05pt;z-index:251660288;visibility:visible;mso-wrap-style:square;mso-wrap-distance-left:9pt;mso-wrap-distance-top:0;mso-wrap-distance-right:9pt;mso-wrap-distance-bottom:0;mso-position-horizontal:absolute;mso-position-horizontal-relative:text;mso-position-vertical:absolute;mso-position-vertical-relative:text;v-text-anchor:top" o:gfxdata="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" filled="f" stroked="f">
+                <v:textbox style="mso-fit-shape-to-text:t" inset="0,0,0,0">
+                  <w:txbxContent>
+                    <w:p>
+                      <w:pPr>
+                        <w:pStyle w:val="Caption"/>
+                        <w:rPr>
+                          <w:noProof/>
+                        </w:rPr>
+                      </w:pPr>
+                      <w:r>
+                        <w:t xml:space="preserve">Figure </w:t>
+                      </w:r>
+                      <w:fldSimple w:instr=" SEQ Figure \* ARABIC ">
+                        <w:r>
+                          <w:rPr>
+                            <w:noProof/>
+                          </w:rPr>
+                          <w:t>1</w:t>
+                        </w:r>
+                      </w:fldSimple>
+                      <w:r>
+                        <w:t>: Relationship of Profile Types</w:t>
+                      </w:r>
+                    </w:p>
+                  </w:txbxContent>
+                </v:textbox>
+              </v:shape>
+            </w:pict>
+          </mc:Fallback>
+        </mc:AlternateContent>
+      </w:r>
+      <w:r>
+        <w:rPr>
+          <w:noProof/>
+        </w:rPr>
+        <mc:AlternateContent>
+          <mc:Choice Requires="wpc">
+            <w:drawing>
+              <wp:anchor distT="0" distB="0" distL="114300" distR="114300" simplePos="0" relativeHeight="251658240" behindDoc="0" locked="0" layoutInCell="1" allowOverlap="1">
+                <wp:simplePos x="0" y="0"/>
+                <wp:positionH relativeFrom="column">
+                  <wp:posOffset>0</wp:posOffset>
+                </wp:positionH>
+                <wp:positionV relativeFrom="paragraph">
+                  <wp:posOffset>24130</wp:posOffset>
+                </wp:positionV>
+                <wp:extent cx="5715000" cy="3546475"/>
+                <wp:effectExtent l="0" t="0" r="0" b="0"/>
+                <wp:wrapTopAndBottom/>
+                <wp:docPr id="4" name="Canvas 4"/>
+                <wp:cNvGraphicFramePr>
+                  <a:graphicFrameLocks xmlns:a="http://schemas.openxmlformats.org/drawingml/2006/main" noChangeAspect="1"/>
+                </wp:cNvGraphicFramePr>
+                <a:graphic xmlns:a="http://schemas.openxmlformats.org/drawingml/2006/main">
+                  <a:graphicData uri="http://schemas.microsoft.com/office/word/2010/wordprocessingCanvas">
+                    <wpc:wpc>
+                      <wpc:bg/>
+                      <wpc:whole/>
+                      <wps:wsp>
+                        <wps:cNvPr id="8" name="Rectangle 8"/>
+                        <wps:cNvSpPr/>
+                        <wps:spPr>
+                          <a:xfrm>
+                            <a:off x="2308615" y="108799"/>
+                            <a:ext cx="1828800" cy="3091601"/>
+                          </a:xfrm>
+                          <a:prstGeom prst="rect">
+                            <a:avLst/>
+                          </a:prstGeom>
+                          <a:solidFill>
+                            <a:schemeClr val="accent6">
+                              <a:lumMod val="60000"/>
+                              <a:lumOff val="40000"/>
+                            </a:schemeClr>
+                          </a:solidFill>
+                          <a:ln>
+                            <a:solidFill>
+                              <a:schemeClr val="tx1"/>
+                            </a:solidFill>
+                          </a:ln>
+                        </wps:spPr>
+                        <wps:style>
+                          <a:lnRef idx="2">
+                            <a:schemeClr val="accent1">
+                              <a:shade val="50000"/>
+                            </a:schemeClr>
+                          </a:lnRef>
+                          <a:fillRef idx="1">
+                            <a:schemeClr val="accent1"/>
+                          </a:fillRef>
+                          <a:effectRef idx="0">
+                            <a:schemeClr val="accent1"/>
+                          </a:effectRef>
+                          <a:fontRef idx="minor">
+                            <a:schemeClr val="lt1"/>
+                          </a:fontRef>
+                        </wps:style>
+                        <wps:txbx>
+                          <w:txbxContent>
+                            <w:p>
+                              <w:pPr>
+                                <w:pStyle w:val="NormalWeb"/>
+                                <w:shd w:val="clear" w:color="auto" w:fill="A8D08D" w:themeFill="accent6" w:themeFillTint="99"/>
+                                <w:spacing w:before="0" w:beforeAutospacing="0" w:after="160" w:afterAutospacing="0" w:line="256" w:lineRule="auto"/>
+                                <w:jc w:val="center"/>
+                                <w:rPr>
+                                  <w:rFonts w:asciiTheme="minorHAnsi" w:hAnsiTheme="minorHAnsi"/>
+                                </w:rPr>
+                              </w:pPr>
+                              <w:r>
+                                <w:rPr>
+                                  <w:rFonts w:asciiTheme="minorHAnsi" w:eastAsia="Calibri" w:hAnsiTheme="minorHAnsi"/>
+                                  <w:sz w:val="22"/>
+                                  <w:szCs w:val="22"/>
+                                </w:rPr>
+                                <w:t>Personal</w:t>
+                              </w:r>
+                            </w:p>
+                          </w:txbxContent>
+                        </wps:txbx>
+                        <wps:bodyPr rot="0" spcFirstLastPara="0" vert="horz" wrap="square" lIns="91440" tIns="45720" rIns="91440" bIns="45720" numCol="1" spcCol="0" rtlCol="0" fromWordArt="0" anchor="t" anchorCtr="0" forceAA="0" compatLnSpc="1">
+                          <a:prstTxWarp prst="textNoShape">
+                            <a:avLst/>
+                          </a:prstTxWarp>
+                          <a:noAutofit/>
+                        </wps:bodyPr>
+                      </wps:wsp>
+                      <wps:wsp>
+                        <wps:cNvPr id="9" name="Rectangle 9"/>
+                        <wps:cNvSpPr/>
+                        <wps:spPr>
+                          <a:xfrm>
+                            <a:off x="914400" y="1464507"/>
+                            <a:ext cx="1143000" cy="457200"/>
+                          </a:xfrm>
+                          <a:prstGeom prst="rect">
+                            <a:avLst/>
+                          </a:prstGeom>
+                          <a:ln>
+                            <a:solidFill>
+                              <a:schemeClr val="tx1"/>
+                            </a:solidFill>
+                          </a:ln>
+                        </wps:spPr>
+                        <wps:style>
+                          <a:lnRef idx="2">
+                            <a:schemeClr val="accent1">
+                              <a:shade val="50000"/>
+                            </a:schemeClr>
+                          </a:lnRef>
+                          <a:fillRef idx="1">
+                            <a:schemeClr val="accent1"/>
+                          </a:fillRef>
+                          <a:effectRef idx="0">
+                            <a:schemeClr val="accent1"/>
+                          </a:effectRef>
+                          <a:fontRef idx="minor">
+                            <a:schemeClr val="lt1"/>
+                          </a:fontRef>
+                        </wps:style>
+                        <wps:txbx>
+                          <w:txbxContent>
+                            <w:p>
+                              <w:pPr>
+                                <w:pStyle w:val="NormalWeb"/>
+                                <w:spacing w:before="0" w:beforeAutospacing="0" w:after="160" w:afterAutospacing="0" w:line="254" w:lineRule="auto"/>
+                                <w:jc w:val="center"/>
+                              </w:pPr>
+                              <w:r>
+                                <w:rPr>
+                                  <w:rFonts w:eastAsia="Calibri"/>
+                                  <w:sz w:val="22"/>
+                                  <w:szCs w:val="22"/>
+                                </w:rPr>
+                                <w:t>Device 1</w:t>
+                              </w:r>
+                            </w:p>
+                          </w:txbxContent>
+                        </wps:txbx>
+                        <wps:bodyPr rot="0" spcFirstLastPara="0" vert="horz" wrap="square" lIns="91440" tIns="45720" rIns="91440" bIns="45720" numCol="1" spcCol="0" rtlCol="0" fromWordArt="0" anchor="ctr" anchorCtr="0" forceAA="0" compatLnSpc="1">
+                          <a:prstTxWarp prst="textNoShape">
+                            <a:avLst/>
+                          </a:prstTxWarp>
+                          <a:noAutofit/>
+                        </wps:bodyPr>
+                      </wps:wsp>
+                      <wps:wsp>
+                        <wps:cNvPr id="5" name="Rectangle 5"/>
+                        <wps:cNvSpPr/>
+                        <wps:spPr>
+                          <a:xfrm>
+                            <a:off x="2651515" y="575167"/>
+                            <a:ext cx="1143000" cy="457200"/>
+                          </a:xfrm>
+                          <a:prstGeom prst="rect">
+                            <a:avLst/>
+                          </a:prstGeom>
+                          <a:ln>
+                            <a:solidFill>
+                              <a:schemeClr val="tx1"/>
+                            </a:solidFill>
+                          </a:ln>
+                        </wps:spPr>
+                        <wps:style>
+                          <a:lnRef idx="2">
+                            <a:schemeClr val="accent1">
+                              <a:shade val="50000"/>
+                            </a:schemeClr>
+                          </a:lnRef>
+                          <a:fillRef idx="1">
+                            <a:schemeClr val="accent1"/>
+                          </a:fillRef>
+                          <a:effectRef idx="0">
+                            <a:schemeClr val="accent1"/>
+                          </a:effectRef>
+                          <a:fontRef idx="minor">
+                            <a:schemeClr val="lt1"/>
+                          </a:fontRef>
+                        </wps:style>
+                        <wps:txbx>
+                          <w:txbxContent>
+                            <w:p>
+                              <w:pPr>
+                                <w:jc w:val="center"/>
+                              </w:pPr>
+                              <w:r>
+                                <w:t>Master</w:t>
+                              </w:r>
+                            </w:p>
+                          </w:txbxContent>
+                        </wps:txbx>
+                        <wps:bodyPr rot="0" spcFirstLastPara="0" vertOverflow="overflow" horzOverflow="overflow" vert="horz" wrap="square" lIns="91440" tIns="45720" rIns="91440" bIns="45720" numCol="1" spcCol="0" rtlCol="0" fromWordArt="0" anchor="ctr" anchorCtr="0" forceAA="0" compatLnSpc="1">
+                          <a:prstTxWarp prst="textNoShape">
+                            <a:avLst/>
+                          </a:prstTxWarp>
+                          <a:noAutofit/>
+                        </wps:bodyPr>
+                      </wps:wsp>
+                      <wps:wsp>
+                        <wps:cNvPr id="10" name="Rectangle 10"/>
+                        <wps:cNvSpPr/>
+                        <wps:spPr>
+                          <a:xfrm>
+                            <a:off x="914400" y="2181052"/>
+                            <a:ext cx="1143000" cy="457200"/>
+                          </a:xfrm>
+                          <a:prstGeom prst="rect">
+                            <a:avLst/>
+                          </a:prstGeom>
+                          <a:ln>
+                            <a:solidFill>
+                              <a:schemeClr val="tx1"/>
+                            </a:solidFill>
+                          </a:ln>
+                        </wps:spPr>
+                        <wps:style>
+                          <a:lnRef idx="2">
+                            <a:schemeClr val="accent1">
+                              <a:shade val="50000"/>
+                            </a:schemeClr>
+                          </a:lnRef>
+                          <a:fillRef idx="1">
+                            <a:schemeClr val="accent1"/>
+                          </a:fillRef>
+                          <a:effectRef idx="0">
+                            <a:schemeClr val="accent1"/>
+                          </a:effectRef>
+                          <a:fontRef idx="minor">
+                            <a:schemeClr val="lt1"/>
+                          </a:fontRef>
+                        </wps:style>
+                        <wps:txbx>
+                          <w:txbxContent>
+                            <w:p>
+                              <w:pPr>
+                                <w:pStyle w:val="NormalWeb"/>
+                                <w:spacing w:before="0" w:beforeAutospacing="0" w:after="160" w:afterAutospacing="0" w:line="252" w:lineRule="auto"/>
+                                <w:jc w:val="center"/>
+                              </w:pPr>
+                              <w:r>
+                                <w:rPr>
+                                  <w:rFonts w:eastAsia="Calibri"/>
+                                  <w:sz w:val="22"/>
+                                  <w:szCs w:val="22"/>
+                                </w:rPr>
+                                <w:t>Device 2</w:t>
+                              </w:r>
+                            </w:p>
+                          </w:txbxContent>
+                        </wps:txbx>
+                        <wps:bodyPr rot="0" spcFirstLastPara="0" vert="horz" wrap="square" lIns="91440" tIns="45720" rIns="91440" bIns="45720" numCol="1" spcCol="0" rtlCol="0" fromWordArt="0" anchor="ctr" anchorCtr="0" forceAA="0" compatLnSpc="1">
+                          <a:prstTxWarp prst="textNoShape">
+                            <a:avLst/>
+                          </a:prstTxWarp>
+                          <a:noAutofit/>
+                        </wps:bodyPr>
+                      </wps:wsp>
+                      <wps:wsp>
+                        <wps:cNvPr id="11" name="Rectangle 11"/>
+                        <wps:cNvSpPr/>
+                        <wps:spPr>
+                          <a:xfrm>
+                            <a:off x="2651515" y="1260967"/>
+                            <a:ext cx="1143000" cy="457200"/>
+                          </a:xfrm>
+                          <a:prstGeom prst="rect">
+                            <a:avLst/>
+                          </a:prstGeom>
+                          <a:ln>
+                            <a:solidFill>
+                              <a:schemeClr val="tx1"/>
+                            </a:solidFill>
+                          </a:ln>
+                        </wps:spPr>
+                        <wps:style>
+                          <a:lnRef idx="2">
+                            <a:schemeClr val="accent1">
+                              <a:shade val="50000"/>
+                            </a:schemeClr>
+                          </a:lnRef>
+                          <a:fillRef idx="1">
+                            <a:schemeClr val="accent1"/>
+                          </a:fillRef>
+                          <a:effectRef idx="0">
+                            <a:schemeClr val="accent1"/>
+                          </a:effectRef>
+                          <a:fontRef idx="minor">
+                            <a:schemeClr val="lt1"/>
+                          </a:fontRef>
+                        </wps:style>
+                        <wps:txbx>
+                          <w:txbxContent>
+                            <w:p>
+                              <w:pPr>
+                                <w:pStyle w:val="NormalWeb"/>
+                                <w:spacing w:before="0" w:beforeAutospacing="0" w:after="160" w:afterAutospacing="0" w:line="252" w:lineRule="auto"/>
+                                <w:jc w:val="center"/>
+                              </w:pPr>
+                              <w:r>
+                                <w:rPr>
+                                  <w:rFonts w:eastAsia="Calibri"/>
+                                  <w:sz w:val="22"/>
+                                  <w:szCs w:val="22"/>
+                                </w:rPr>
+                                <w:t>AppEntryA</w:t>
+                              </w:r>
+                            </w:p>
+                          </w:txbxContent>
+                        </wps:txbx>
+                        <wps:bodyPr rot="0" spcFirstLastPara="0" vert="horz" wrap="square" lIns="91440" tIns="45720" rIns="91440" bIns="45720" numCol="1" spcCol="0" rtlCol="0" fromWordArt="0" anchor="ctr" anchorCtr="0" forceAA="0" compatLnSpc="1">
+                          <a:prstTxWarp prst="textNoShape">
+                            <a:avLst/>
+                          </a:prstTxWarp>
+                          <a:noAutofit/>
+                        </wps:bodyPr>
+                      </wps:wsp>
+                      <wps:wsp>
+                        <wps:cNvPr id="12" name="Rectangle 12"/>
+                        <wps:cNvSpPr/>
+                        <wps:spPr>
+                          <a:xfrm>
+                            <a:off x="2651515" y="1946767"/>
+                            <a:ext cx="1143000" cy="457200"/>
+                          </a:xfrm>
+                          <a:prstGeom prst="rect">
+                            <a:avLst/>
+                          </a:prstGeom>
+                          <a:ln>
+                            <a:solidFill>
+                              <a:schemeClr val="tx1"/>
+                            </a:solidFill>
+                          </a:ln>
+                        </wps:spPr>
+                        <wps:style>
+                          <a:lnRef idx="2">
+                            <a:schemeClr val="accent1">
+                              <a:shade val="50000"/>
+                            </a:schemeClr>
+                          </a:lnRef>
+                          <a:fillRef idx="1">
+                            <a:schemeClr val="accent1"/>
+                          </a:fillRef>
+                          <a:effectRef idx="0">
+                            <a:schemeClr val="accent1"/>
+                          </a:effectRef>
+                          <a:fontRef idx="minor">
+                            <a:schemeClr val="lt1"/>
+                          </a:fontRef>
+                        </wps:style>
+                        <wps:txbx>
+                          <w:txbxContent>
+                            <w:p>
+                              <w:pPr>
+                                <w:pStyle w:val="NormalWeb"/>
+                                <w:spacing w:before="0" w:beforeAutospacing="0" w:after="160" w:afterAutospacing="0" w:line="252" w:lineRule="auto"/>
+                                <w:jc w:val="center"/>
+                              </w:pPr>
+                              <w:r>
+                                <w:rPr>
+                                  <w:rFonts w:eastAsia="Calibri"/>
+                                  <w:sz w:val="22"/>
+                                  <w:szCs w:val="22"/>
+                                </w:rPr>
+                                <w:t>AppEntryB</w:t>
+                              </w:r>
+                            </w:p>
+                          </w:txbxContent>
+                        </wps:txbx>
+                        <wps:bodyPr rot="0" spcFirstLastPara="0" vert="horz" wrap="square" lIns="91440" tIns="45720" rIns="91440" bIns="45720" numCol="1" spcCol="0" rtlCol="0" fromWordArt="0" anchor="ctr" anchorCtr="0" forceAA="0" compatLnSpc="1">
+                          <a:prstTxWarp prst="textNoShape">
+                            <a:avLst/>
+                          </a:prstTxWarp>
+                          <a:noAutofit/>
+                        </wps:bodyPr>
+                      </wps:wsp>
+                      <wps:wsp>
+                        <wps:cNvPr id="13" name="Rectangle 13"/>
+                        <wps:cNvSpPr/>
+                        <wps:spPr>
+                          <a:xfrm>
+                            <a:off x="2651515" y="2632567"/>
+                            <a:ext cx="1143000" cy="457200"/>
+                          </a:xfrm>
+                          <a:prstGeom prst="rect">
+                            <a:avLst/>
+                          </a:prstGeom>
+                          <a:ln>
+                            <a:solidFill>
+                              <a:schemeClr val="tx1"/>
+                            </a:solidFill>
+                          </a:ln>
+                        </wps:spPr>
+                        <wps:style>
+                          <a:lnRef idx="2">
+                            <a:schemeClr val="accent1">
+                              <a:shade val="50000"/>
+                            </a:schemeClr>
+                          </a:lnRef>
+                          <a:fillRef idx="1">
+                            <a:schemeClr val="accent1"/>
+                          </a:fillRef>
+                          <a:effectRef idx="0">
+                            <a:schemeClr val="accent1"/>
+                          </a:effectRef>
+                          <a:fontRef idx="minor">
+                            <a:schemeClr val="lt1"/>
+                          </a:fontRef>
+                        </wps:style>
+                        <wps:txbx>
+                          <w:txbxContent>
+                            <w:p>
+                              <w:pPr>
+                                <w:pStyle w:val="NormalWeb"/>
+                                <w:spacing w:before="0" w:beforeAutospacing="0" w:after="160" w:afterAutospacing="0" w:line="252" w:lineRule="auto"/>
+                                <w:jc w:val="center"/>
+                              </w:pPr>
+                              <w:r>
+                                <w:rPr>
+                                  <w:rFonts w:eastAsia="Calibri"/>
+                                  <w:sz w:val="22"/>
+                                  <w:szCs w:val="22"/>
+                                </w:rPr>
+                                <w:t>AppEntryC</w:t>
+                              </w:r>
+                            </w:p>
+                          </w:txbxContent>
+                        </wps:txbx>
+                        <wps:bodyPr rot="0" spcFirstLastPara="0" vert="horz" wrap="square" lIns="91440" tIns="45720" rIns="91440" bIns="45720" numCol="1" spcCol="0" rtlCol="0" fromWordArt="0" anchor="ctr" anchorCtr="0" forceAA="0" compatLnSpc="1">
+                          <a:prstTxWarp prst="textNoShape">
+                            <a:avLst/>
+                          </a:prstTxWarp>
+                          <a:noAutofit/>
+                        </wps:bodyPr>
+                      </wps:wsp>
+                      <wps:wsp>
+                        <wps:cNvPr id="14" name="Rectangle 14"/>
+                        <wps:cNvSpPr/>
+                        <wps:spPr>
+                          <a:xfrm>
+                            <a:off x="4458017" y="1261151"/>
+                            <a:ext cx="1143000" cy="457200"/>
+                          </a:xfrm>
+                          <a:prstGeom prst="rect">
+                            <a:avLst/>
+                          </a:prstGeom>
+                          <a:ln>
+                            <a:solidFill>
+                              <a:schemeClr val="tx1"/>
+                            </a:solidFill>
+                          </a:ln>
+                        </wps:spPr>
+                        <wps:style>
+                          <a:lnRef idx="2">
+                            <a:schemeClr val="accent1">
+                              <a:shade val="50000"/>
+                            </a:schemeClr>
+                          </a:lnRef>
+                          <a:fillRef idx="1">
+                            <a:schemeClr val="accent1"/>
+                          </a:fillRef>
+                          <a:effectRef idx="0">
+                            <a:schemeClr val="accent1"/>
+                          </a:effectRef>
+                          <a:fontRef idx="minor">
+                            <a:schemeClr val="lt1"/>
+                          </a:fontRef>
+                        </wps:style>
+                        <wps:txbx>
+                          <w:txbxContent>
+                            <w:p>
+                              <w:pPr>
+                                <w:pStyle w:val="NormalWeb"/>
+                                <w:spacing w:before="0" w:beforeAutospacing="0" w:after="160" w:afterAutospacing="0" w:line="252" w:lineRule="auto"/>
+                                <w:jc w:val="center"/>
+                                <w:rPr>
+                                  <w:rFonts w:eastAsia="Calibri"/>
+                                  <w:sz w:val="22"/>
+                                  <w:szCs w:val="22"/>
+                                </w:rPr>
+                              </w:pPr>
+                              <w:r>
+                                <w:rPr>
+                                  <w:rFonts w:eastAsia="Calibri"/>
+                                  <w:sz w:val="22"/>
+                                  <w:szCs w:val="22"/>
+                                </w:rPr>
+                                <w:t>App A</w:t>
+                              </w:r>
+                            </w:p>
+                            <w:p>
+                              <w:pPr>
+                                <w:pStyle w:val="NormalWeb"/>
+                                <w:spacing w:before="0" w:beforeAutospacing="0" w:after="160" w:afterAutospacing="0" w:line="252" w:lineRule="auto"/>
+                                <w:jc w:val="center"/>
+                              </w:pPr>
+                            </w:p>
+                          </w:txbxContent>
+                        </wps:txbx>
+                        <wps:bodyPr rot="0" spcFirstLastPara="0" vert="horz" wrap="square" lIns="91440" tIns="45720" rIns="91440" bIns="45720" numCol="1" spcCol="0" rtlCol="0" fromWordArt="0" anchor="ctr" anchorCtr="0" forceAA="0" compatLnSpc="1">
+                          <a:prstTxWarp prst="textNoShape">
+                            <a:avLst/>
+                          </a:prstTxWarp>
+                          <a:noAutofit/>
+                        </wps:bodyPr>
+                      </wps:wsp>
+                      <wps:wsp>
+                        <wps:cNvPr id="15" name="Rectangle 15"/>
+                        <wps:cNvSpPr/>
+                        <wps:spPr>
+                          <a:xfrm>
+                            <a:off x="4458017" y="1946951"/>
+                            <a:ext cx="1143000" cy="457200"/>
+                          </a:xfrm>
+                          <a:prstGeom prst="rect">
+                            <a:avLst/>
+                          </a:prstGeom>
+                          <a:ln>
+                            <a:solidFill>
+                              <a:schemeClr val="tx1"/>
+                            </a:solidFill>
+                          </a:ln>
+                        </wps:spPr>
+                        <wps:style>
+                          <a:lnRef idx="2">
+                            <a:schemeClr val="accent1">
+                              <a:shade val="50000"/>
+                            </a:schemeClr>
+                          </a:lnRef>
+                          <a:fillRef idx="1">
+                            <a:schemeClr val="accent1"/>
+                          </a:fillRef>
+                          <a:effectRef idx="0">
+                            <a:schemeClr val="accent1"/>
+                          </a:effectRef>
+                          <a:fontRef idx="minor">
+                            <a:schemeClr val="lt1"/>
+                          </a:fontRef>
+                        </wps:style>
+                        <wps:txbx>
+                          <w:txbxContent>
+                            <w:p>
+                              <w:pPr>
+                                <w:pStyle w:val="NormalWeb"/>
+                                <w:spacing w:before="0" w:beforeAutospacing="0" w:after="160" w:afterAutospacing="0" w:line="252" w:lineRule="auto"/>
+                                <w:jc w:val="center"/>
+                              </w:pPr>
+                              <w:r>
+                                <w:rPr>
+                                  <w:rFonts w:eastAsia="Calibri"/>
+                                  <w:sz w:val="22"/>
+                                  <w:szCs w:val="22"/>
+                                </w:rPr>
+                                <w:t>App B</w:t>
+                              </w:r>
+                            </w:p>
+                          </w:txbxContent>
+                        </wps:txbx>
+                        <wps:bodyPr rot="0" spcFirstLastPara="0" vert="horz" wrap="square" lIns="91440" tIns="45720" rIns="91440" bIns="45720" numCol="1" spcCol="0" rtlCol="0" fromWordArt="0" anchor="ctr" anchorCtr="0" forceAA="0" compatLnSpc="1">
+                          <a:prstTxWarp prst="textNoShape">
+                            <a:avLst/>
+                          </a:prstTxWarp>
+                          <a:noAutofit/>
+                        </wps:bodyPr>
+                      </wps:wsp>
+                      <wps:wsp>
+                        <wps:cNvPr id="16" name="Rectangle 16"/>
+                        <wps:cNvSpPr/>
+                        <wps:spPr>
+                          <a:xfrm>
+                            <a:off x="4458017" y="2632751"/>
+                            <a:ext cx="1143000" cy="457200"/>
+                          </a:xfrm>
+                          <a:prstGeom prst="rect">
+                            <a:avLst/>
+                          </a:prstGeom>
+                          <a:ln>
+                            <a:solidFill>
+                              <a:schemeClr val="tx1"/>
+                            </a:solidFill>
+                          </a:ln>
+                        </wps:spPr>
+                        <wps:style>
+                          <a:lnRef idx="2">
+                            <a:schemeClr val="accent1">
+                              <a:shade val="50000"/>
+                            </a:schemeClr>
+                          </a:lnRef>
+                          <a:fillRef idx="1">
+                            <a:schemeClr val="accent1"/>
+                          </a:fillRef>
+                          <a:effectRef idx="0">
+                            <a:schemeClr val="accent1"/>
+                          </a:effectRef>
+                          <a:fontRef idx="minor">
+                            <a:schemeClr val="lt1"/>
+                          </a:fontRef>
+                        </wps:style>
+                        <wps:txbx>
+                          <w:txbxContent>
+                            <w:p>
+                              <w:pPr>
+                                <w:pStyle w:val="NormalWeb"/>
+                                <w:spacing w:before="0" w:beforeAutospacing="0" w:after="160" w:afterAutospacing="0" w:line="252" w:lineRule="auto"/>
+                                <w:jc w:val="center"/>
+                              </w:pPr>
+                              <w:r>
+                                <w:rPr>
+                                  <w:rFonts w:eastAsia="Calibri"/>
+                                  <w:sz w:val="22"/>
+                                  <w:szCs w:val="22"/>
+                                </w:rPr>
+                                <w:t>App C</w:t>
+                              </w:r>
+                            </w:p>
+                          </w:txbxContent>
+                        </wps:txbx>
+                        <wps:bodyPr rot="0" spcFirstLastPara="0" vert="horz" wrap="square" lIns="91440" tIns="45720" rIns="91440" bIns="45720" numCol="1" spcCol="0" rtlCol="0" fromWordArt="0" anchor="ctr" anchorCtr="0" forceAA="0" compatLnSpc="1">
+                          <a:prstTxWarp prst="textNoShape">
+                            <a:avLst/>
+                          </a:prstTxWarp>
+                          <a:noAutofit/>
+                        </wps:bodyPr>
+                      </wps:wsp>
+                      <wps:wsp>
+                        <wps:cNvPr id="18" name="Straight Arrow Connector 18"/>
+                        <wps:cNvCnPr>
+                          <a:stCxn id="11" idx="3"/>
+                          <a:endCxn id="14" idx="1"/>
+                        </wps:cNvCnPr>
+                        <wps:spPr>
+                          <a:xfrm>
+                            <a:off x="3794515" y="1489567"/>
+                            <a:ext cx="663501" cy="184"/>
+                          </a:xfrm>
+                          <a:prstGeom prst="straightConnector1">
+                            <a:avLst/>
+                          </a:prstGeom>
+                          <a:ln>
+                            <a:solidFill>
+                              <a:schemeClr val="tx1"/>
+                            </a:solidFill>
+                            <a:tailEnd type="triangle"/>
+                          </a:ln>
+                        </wps:spPr>
+                        <wps:style>
+                          <a:lnRef idx="1">
+                            <a:schemeClr val="accent1"/>
+                          </a:lnRef>
+                          <a:fillRef idx="0">
+                            <a:schemeClr val="accent1"/>
+                          </a:fillRef>
+                          <a:effectRef idx="0">
+                            <a:schemeClr val="accent1"/>
+                          </a:effectRef>
+                          <a:fontRef idx="minor">
+                            <a:schemeClr val="tx1"/>
+                          </a:fontRef>
+                        </wps:style>
+                        <wps:bodyPr/>
+                      </wps:wsp>
+                      <wps:wsp>
+                        <wps:cNvPr id="19" name="Straight Arrow Connector 19"/>
+                        <wps:cNvCnPr>
+                          <a:stCxn id="12" idx="3"/>
+                        </wps:cNvCnPr>
+                        <wps:spPr>
+                          <a:xfrm>
+                            <a:off x="3794515" y="2175367"/>
+                            <a:ext cx="663185" cy="5685"/>
+                          </a:xfrm>
+                          <a:prstGeom prst="straightConnector1">
+                            <a:avLst/>
+                          </a:prstGeom>
+                          <a:ln>
+                            <a:solidFill>
+                              <a:schemeClr val="tx1"/>
+                            </a:solidFill>
+                            <a:tailEnd type="triangle"/>
+                          </a:ln>
+                        </wps:spPr>
+                        <wps:style>
+                          <a:lnRef idx="1">
+                            <a:schemeClr val="accent1"/>
+                          </a:lnRef>
+                          <a:fillRef idx="0">
+                            <a:schemeClr val="accent1"/>
+                          </a:fillRef>
+                          <a:effectRef idx="0">
+                            <a:schemeClr val="accent1"/>
+                          </a:effectRef>
+                          <a:fontRef idx="minor">
+                            <a:schemeClr val="tx1"/>
+                          </a:fontRef>
+                        </wps:style>
+                        <wps:bodyPr/>
+                      </wps:wsp>
+                      <wps:wsp>
+                        <wps:cNvPr id="20" name="Straight Arrow Connector 20"/>
+                        <wps:cNvCnPr>
+                          <a:stCxn id="13" idx="3"/>
+                        </wps:cNvCnPr>
+                        <wps:spPr>
+                          <a:xfrm>
+                            <a:off x="3794515" y="2861167"/>
+                            <a:ext cx="663184" cy="0"/>
+                          </a:xfrm>
+                          <a:prstGeom prst="straightConnector1">
+                            <a:avLst/>
+                          </a:prstGeom>
+                          <a:ln>
+                            <a:solidFill>
+                              <a:schemeClr val="tx1"/>
+                            </a:solidFill>
+                            <a:tailEnd type="triangle"/>
+                          </a:ln>
+                        </wps:spPr>
+                        <wps:style>
+                          <a:lnRef idx="1">
+                            <a:schemeClr val="accent1"/>
+                          </a:lnRef>
+                          <a:fillRef idx="0">
+                            <a:schemeClr val="accent1"/>
+                          </a:fillRef>
+                          <a:effectRef idx="0">
+                            <a:schemeClr val="accent1"/>
+                          </a:effectRef>
+                          <a:fontRef idx="minor">
+                            <a:schemeClr val="tx1"/>
+                          </a:fontRef>
+                        </wps:style>
+                        <wps:bodyPr/>
+                      </wps:wsp>
+                      <wps:wsp>
+                        <wps:cNvPr id="21" name="Straight Arrow Connector 21"/>
+                        <wps:cNvCnPr>
+                          <a:stCxn id="11" idx="1"/>
+                          <a:endCxn id="9" idx="3"/>
+                        </wps:cNvCnPr>
+                        <wps:spPr>
+                          <a:xfrm flipH="1">
+                            <a:off x="2057400" y="1489567"/>
+                            <a:ext cx="594115" cy="203540"/>
+                          </a:xfrm>
+                          <a:prstGeom prst="straightConnector1">
+                            <a:avLst/>
+                          </a:prstGeom>
+                          <a:ln>
+                            <a:solidFill>
+                              <a:schemeClr val="tx1"/>
+                            </a:solidFill>
+                            <a:tailEnd type="triangle"/>
+                          </a:ln>
+                        </wps:spPr>
+                        <wps:style>
+                          <a:lnRef idx="1">
+                            <a:schemeClr val="accent1"/>
+                          </a:lnRef>
+                          <a:fillRef idx="0">
+                            <a:schemeClr val="accent1"/>
+                          </a:fillRef>
+                          <a:effectRef idx="0">
+                            <a:schemeClr val="accent1"/>
+                          </a:effectRef>
+                          <a:fontRef idx="minor">
+                            <a:schemeClr val="tx1"/>
+                          </a:fontRef>
+                        </wps:style>
+                        <wps:bodyPr/>
+                      </wps:wsp>
+                      <wps:wsp>
+                        <wps:cNvPr id="22" name="Straight Arrow Connector 22"/>
+                        <wps:cNvCnPr/>
+                        <wps:spPr>
+                          <a:xfrm flipH="1">
+                            <a:off x="2057400" y="1489567"/>
+                            <a:ext cx="594115" cy="914584"/>
+                          </a:xfrm>
+                          <a:prstGeom prst="straightConnector1">
+                            <a:avLst/>
+                          </a:prstGeom>
+                          <a:ln>
+                            <a:solidFill>
+                              <a:schemeClr val="tx1"/>
+                            </a:solidFill>
+                            <a:tailEnd type="triangle"/>
+                          </a:ln>
+                        </wps:spPr>
+                        <wps:style>
+                          <a:lnRef idx="1">
+                            <a:schemeClr val="accent1"/>
+                          </a:lnRef>
+                          <a:fillRef idx="0">
+                            <a:schemeClr val="accent1"/>
+                          </a:fillRef>
+                          <a:effectRef idx="0">
+                            <a:schemeClr val="accent1"/>
+                          </a:effectRef>
+                          <a:fontRef idx="minor">
+                            <a:schemeClr val="tx1"/>
+                          </a:fontRef>
+                        </wps:style>
+                        <wps:bodyPr/>
+                      </wps:wsp>
+                      <wps:wsp>
+                        <wps:cNvPr id="23" name="Straight Arrow Connector 23"/>
+                        <wps:cNvCnPr>
+                          <a:endCxn id="10" idx="3"/>
+                        </wps:cNvCnPr>
+                        <wps:spPr>
+                          <a:xfrm flipH="1">
+                            <a:off x="2057400" y="2175367"/>
+                            <a:ext cx="571500" cy="234285"/>
+                          </a:xfrm>
+                          <a:prstGeom prst="straightConnector1">
+                            <a:avLst/>
+                          </a:prstGeom>
+                          <a:ln>
+                            <a:solidFill>
+                              <a:schemeClr val="tx1"/>
+                            </a:solidFill>
+                            <a:tailEnd type="triangle"/>
+                          </a:ln>
+                        </wps:spPr>
+                        <wps:style>
+                          <a:lnRef idx="1">
+                            <a:schemeClr val="accent1"/>
+                          </a:lnRef>
+                          <a:fillRef idx="0">
+                            <a:schemeClr val="accent1"/>
+                          </a:fillRef>
+                          <a:effectRef idx="0">
+                            <a:schemeClr val="accent1"/>
+                          </a:effectRef>
+                          <a:fontRef idx="minor">
+                            <a:schemeClr val="tx1"/>
+                          </a:fontRef>
+                        </wps:style>
+                        <wps:bodyPr/>
+                      </wps:wsp>
+                      <wps:wsp>
+                        <wps:cNvPr id="24" name="Straight Arrow Connector 24"/>
+                        <wps:cNvCnPr>
+                          <a:stCxn id="13" idx="1"/>
+                        </wps:cNvCnPr>
+                        <wps:spPr>
+                          <a:xfrm flipH="1" flipV="1">
+                            <a:off x="2057400" y="1718167"/>
+                            <a:ext cx="594115" cy="1143000"/>
+                          </a:xfrm>
+                          <a:prstGeom prst="straightConnector1">
+                            <a:avLst/>
+                          </a:prstGeom>
+                          <a:ln>
+                            <a:solidFill>
+                              <a:schemeClr val="tx1"/>
+                            </a:solidFill>
+                            <a:tailEnd type="triangle"/>
+                          </a:ln>
+                        </wps:spPr>
+                        <wps:style>
+                          <a:lnRef idx="1">
+                            <a:schemeClr val="accent1"/>
+                          </a:lnRef>
+                          <a:fillRef idx="0">
+                            <a:schemeClr val="accent1"/>
+                          </a:fillRef>
+                          <a:effectRef idx="0">
+                            <a:schemeClr val="accent1"/>
+                          </a:effectRef>
+                          <a:fontRef idx="minor">
+                            <a:schemeClr val="tx1"/>
+                          </a:fontRef>
+                        </wps:style>
+                        <wps:bodyPr/>
+                      </wps:wsp>
+                    </wpc:wpc>
+                  </a:graphicData>
+                </a:graphic>
+              </wp:anchor>
+            </w:drawing>
+          </mc:Choice>
+          <mc:Fallback>
+            <w:pict>
+              <v:group id="Canvas 4" o:spid="_x0000_s1027" editas="canvas" style="position:absolute;margin-left:0;margin-top:1.9pt;width:450pt;height:279.25pt;z-index:251658240" coordsize="57150,35464" o:gfxdata="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">
+                <v:shapetype id="_x0000_t75" coordsize="21600,21600" o:spt="75" o:preferrelative="t" path="m@4@5l@4@11@9@11@9@5xe" filled="f" stroked="f">
+                  <v:stroke joinstyle="miter"/>
+                  <v:formulas>
+                    <v:f eqn="if lineDrawn pixelLineWidth 0"/>
+                    <v:f eqn="sum @0 1 0"/>
+                    <v:f eqn="sum 0 0 @1"/>
+                    <v:f eqn="prod @2 1 2"/>
+                    <v:f eqn="prod @3 21600 pixelWidth"/>
+                    <v:f eqn="prod @3 21600 pixelHeight"/>
+                    <v:f eqn="sum @0 0 1"/>
+                    <v:f eqn="prod @6 1 2"/>
+                    <v:f eqn="prod @7 21600 pixelWidth"/>
+                    <v:f eqn="sum @8 21600 0"/>
+                    <v:f eqn="prod @7 21600 pixelHeight"/>
+                    <v:f eqn="sum @10 21600 0"/>
+                  </v:formulas>
+                  <v:path o:extrusionok="f" gradientshapeok="t" o:connecttype="rect"/>
+                  <o:lock v:ext="edit" aspectratio="t"/>
+                </v:shapetype>
+                <v:shape id="_x0000_s1028" type="#_x0000_t75" style="position:absolute;width:57150;height:35464;visibility:visible;mso-wrap-style:square">
+                  <v:fill o:detectmouseclick="t"/>
+                  <v:path o:connecttype="none"/>
+                </v:shape>
+                <v:rect id="Rectangle 8" o:spid="_x0000_s1029" style="position:absolute;left:23086;top:1087;width:18288;height:30917;visibility:visible;mso-wrap-style:square;v-text-anchor:top" o:gfxdata="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" fillcolor="#a8d08d [1945]" strokecolor="black [3213]" strokeweight="1pt">
+                  <v:textbox>
+                    <w:txbxContent>
+                      <w:p>
+                        <w:pPr>
+                          <w:pStyle w:val="NormalWeb"/>
+                          <w:shd w:val="clear" w:color="auto" w:fill="A8D08D" w:themeFill="accent6" w:themeFillTint="99"/>
+                          <w:spacing w:before="0" w:beforeAutospacing="0" w:after="160" w:afterAutospacing="0" w:line="256" w:lineRule="auto"/>
+                          <w:jc w:val="center"/>
+                          <w:rPr>
+                            <w:rFonts w:asciiTheme="minorHAnsi" w:hAnsiTheme="minorHAnsi"/>
+                          </w:rPr>
+                        </w:pPr>
+                        <w:r>
+                          <w:rPr>
+                            <w:rFonts w:asciiTheme="minorHAnsi" w:eastAsia="Calibri" w:hAnsiTheme="minorHAnsi"/>
+                            <w:sz w:val="22"/>
+                            <w:szCs w:val="22"/>
+                          </w:rPr>
+                          <w:t>Personal</w:t>
+                        </w:r>
+                      </w:p>
+                    </w:txbxContent>
+                  </v:textbox>
+                </v:rect>
+                <v:rect id="Rectangle 9" o:spid="_x0000_s1030" style="position:absolute;left:9144;top:14645;width:11430;height:4572;visibility:visible;mso-wrap-style:square;v-text-anchor:middle" o:gfxdata="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" fillcolor="#5b9bd5 [3204]" strokecolor="black [3213]" strokeweight="1pt">
+                  <v:textbox>
+                    <w:txbxContent>
+                      <w:p>
+                        <w:pPr>
+                          <w:pStyle w:val="NormalWeb"/>
+                          <w:spacing w:before="0" w:beforeAutospacing="0" w:after="160" w:afterAutospacing="0" w:line="254" w:lineRule="auto"/>
+                          <w:jc w:val="center"/>
+                        </w:pPr>
+                        <w:r>
+                          <w:rPr>
+                            <w:rFonts w:eastAsia="Calibri"/>
+                            <w:sz w:val="22"/>
+                            <w:szCs w:val="22"/>
+                          </w:rPr>
+                          <w:t>Device 1</w:t>
+                        </w:r>
+                      </w:p>
+                    </w:txbxContent>
+                  </v:textbox>
+                </v:rect>
+                <v:rect id="Rectangle 5" o:spid="_x0000_s1031" style="position:absolute;left:26515;top:5751;width:11430;height:4572;visibility:visible;mso-wrap-style:square;v-text-anchor:middle" o:gfxdata="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" fillcolor="#5b9bd5 [3204]" strokecolor="black [3213]" strokeweight="1pt">
+                  <v:textbox>
+                    <w:txbxContent>
+                      <w:p>
+                        <w:pPr>
+                          <w:jc w:val="center"/>
+                        </w:pPr>
+                        <w:r>
+                          <w:t>Master</w:t>
+                        </w:r>
+                      </w:p>
+                    </w:txbxContent>
+                  </v:textbox>
+                </v:rect>
+                <v:rect id="Rectangle 10" o:spid="_x0000_s1032" style="position:absolute;left:9144;top:21810;width:11430;height:4572;visibility:visible;mso-wrap-style:square;v-text-anchor:middle" o:gfxdata="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" fillcolor="#5b9bd5 [3204]" strokecolor="black [3213]" strokeweight="1pt">
+                  <v:textbox>
+                    <w:txbxContent>
+                      <w:p>
+                        <w:pPr>
+                          <w:pStyle w:val="NormalWeb"/>
+                          <w:spacing w:before="0" w:beforeAutospacing="0" w:after="160" w:afterAutospacing="0" w:line="252" w:lineRule="auto"/>
+                          <w:jc w:val="center"/>
+                        </w:pPr>
+                        <w:r>
+                          <w:rPr>
+                            <w:rFonts w:eastAsia="Calibri"/>
+                            <w:sz w:val="22"/>
+                            <w:szCs w:val="22"/>
+                          </w:rPr>
+                          <w:t>Device 2</w:t>
+                        </w:r>
+                      </w:p>
+                    </w:txbxContent>
+                  </v:textbox>
+                </v:rect>
+                <v:rect id="Rectangle 11" o:spid="_x0000_s1033" style="position:absolute;left:26515;top:12609;width:11430;height:4572;visibility:visible;mso-wrap-style:square;v-text-anchor:middle" o:gfxdata="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" fillcolor="#5b9bd5 [3204]" strokecolor="black [3213]" strokeweight="1pt">
+                  <v:textbox>
+                    <w:txbxContent>
+                      <w:p>
+                        <w:pPr>
+                          <w:pStyle w:val="NormalWeb"/>
+                          <w:spacing w:before="0" w:beforeAutospacing="0" w:after="160" w:afterAutospacing="0" w:line="252" w:lineRule="auto"/>
+                          <w:jc w:val="center"/>
+                        </w:pPr>
+                        <w:r>
+                          <w:rPr>
+                            <w:rFonts w:eastAsia="Calibri"/>
+                            <w:sz w:val="22"/>
+                            <w:szCs w:val="22"/>
+                          </w:rPr>
+                          <w:t>AppEntryA</w:t>
+                        </w:r>
+                      </w:p>
+                    </w:txbxContent>
+                  </v:textbox>
+                </v:rect>
+                <v:rect id="Rectangle 12" o:spid="_x0000_s1034" style="position:absolute;left:26515;top:19467;width:11430;height:4572;visibility:visible;mso-wrap-style:square;v-text-anchor:middle" o:gfxdata="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" fillcolor="#5b9bd5 [3204]" strokecolor="black [3213]" strokeweight="1pt">
+                  <v:textbox>
+                    <w:txbxContent>
+                      <w:p>
+                        <w:pPr>
+                          <w:pStyle w:val="NormalWeb"/>
+                          <w:spacing w:before="0" w:beforeAutospacing="0" w:after="160" w:afterAutospacing="0" w:line="252" w:lineRule="auto"/>
+                          <w:jc w:val="center"/>
+                        </w:pPr>
+                        <w:r>
+                          <w:rPr>
+                            <w:rFonts w:eastAsia="Calibri"/>
+                            <w:sz w:val="22"/>
+                            <w:szCs w:val="22"/>
+                          </w:rPr>
+                          <w:t>AppEntryB</w:t>
+                        </w:r>
+                      </w:p>
+                    </w:txbxContent>
+                  </v:textbox>
+                </v:rect>
+                <v:rect id="Rectangle 13" o:spid="_x0000_s1035" style="position:absolute;left:26515;top:26325;width:11430;height:4572;visibility:visible;mso-wrap-style:square;v-text-anchor:middle" o:gfxdata="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" fillcolor="#5b9bd5 [3204]" strokecolor="black [3213]" strokeweight="1pt">
+                  <v:textbox>
+                    <w:txbxContent>
+                      <w:p>
+                        <w:pPr>
+                          <w:pStyle w:val="NormalWeb"/>
+                          <w:spacing w:before="0" w:beforeAutospacing="0" w:after="160" w:afterAutospacing="0" w:line="252" w:lineRule="auto"/>
+                          <w:jc w:val="center"/>
+                        </w:pPr>
+                        <w:r>
+                          <w:rPr>
+                            <w:rFonts w:eastAsia="Calibri"/>
+                            <w:sz w:val="22"/>
+                            <w:szCs w:val="22"/>
+                          </w:rPr>
+                          <w:t>AppEntryC</w:t>
+                        </w:r>
+                      </w:p>
+                    </w:txbxContent>
+                  </v:textbox>
+                </v:rect>
+                <v:rect id="Rectangle 14" o:spid="_x0000_s1036" style="position:absolute;left:44580;top:12611;width:11430;height:4572;visibility:visible;mso-wrap-style:square;v-text-anchor:middle" o:gfxdata="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" fillcolor="#5b9bd5 [3204]" strokecolor="black [3213]" strokeweight="1pt">
+                  <v:textbox>
+                    <w:txbxContent>
+                      <w:p>
+                        <w:pPr>
+                          <w:pStyle w:val="NormalWeb"/>
+                          <w:spacing w:before="0" w:beforeAutospacing="0" w:after="160" w:afterAutospacing="0" w:line="252" w:lineRule="auto"/>
+                          <w:jc w:val="center"/>
+                          <w:rPr>
+                            <w:rFonts w:eastAsia="Calibri"/>
+                            <w:sz w:val="22"/>
+                            <w:szCs w:val="22"/>
+                          </w:rPr>
+                        </w:pPr>
+                        <w:r>
+                          <w:rPr>
+                            <w:rFonts w:eastAsia="Calibri"/>
+                            <w:sz w:val="22"/>
+                            <w:szCs w:val="22"/>
+                          </w:rPr>
+                          <w:t>App A</w:t>
+                        </w:r>
+                      </w:p>
+                      <w:p>
+                        <w:pPr>
+                          <w:pStyle w:val="NormalWeb"/>
+                          <w:spacing w:before="0" w:beforeAutospacing="0" w:after="160" w:afterAutospacing="0" w:line="252" w:lineRule="auto"/>
+                          <w:jc w:val="center"/>
+                        </w:pPr>
+                      </w:p>
+                    </w:txbxContent>
+                  </v:textbox>
+                </v:rect>
+                <v:rect id="Rectangle 15" o:spid="_x0000_s1037" style="position:absolute;left:44580;top:19469;width:11430;height:4572;visibility:visible;mso-wrap-style:square;v-text-anchor:middle" o:gfxdata="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" fillcolor="#5b9bd5 [3204]" strokecolor="black [3213]" strokeweight="1pt">
+                  <v:textbox>
+                    <w:txbxContent>
+                      <w:p>
+                        <w:pPr>
+                          <w:pStyle w:val="NormalWeb"/>
+                          <w:spacing w:before="0" w:beforeAutospacing="0" w:after="160" w:afterAutospacing="0" w:line="252" w:lineRule="auto"/>
+                          <w:jc w:val="center"/>
+                        </w:pPr>
+                        <w:r>
+                          <w:rPr>
+                            <w:rFonts w:eastAsia="Calibri"/>
+                            <w:sz w:val="22"/>
+                            <w:szCs w:val="22"/>
+                          </w:rPr>
+                          <w:t>App B</w:t>
+                        </w:r>
+                      </w:p>
+                    </w:txbxContent>
+                  </v:textbox>
+                </v:rect>
+                <v:rect id="Rectangle 16" o:spid="_x0000_s1038" style="position:absolute;left:44580;top:26327;width:11430;height:4572;visibility:visible;mso-wrap-style:square;v-text-anchor:middle" o:gfxdata="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" fillcolor="#5b9bd5 [3204]" strokecolor="black [3213]" strokeweight="1pt">
+                  <v:textbox>
+                    <w:txbxContent>
+                      <w:p>
+                        <w:pPr>
+                          <w:pStyle w:val="NormalWeb"/>
+                          <w:spacing w:before="0" w:beforeAutospacing="0" w:after="160" w:afterAutospacing="0" w:line="252" w:lineRule="auto"/>
+                          <w:jc w:val="center"/>
+                        </w:pPr>
+                        <w:r>
+                          <w:rPr>
+                            <w:rFonts w:eastAsia="Calibri"/>
+                            <w:sz w:val="22"/>
+                            <w:szCs w:val="22"/>
+                          </w:rPr>
+                          <w:t>App C</w:t>
+                        </w:r>
+                      </w:p>
+                    </w:txbxContent>
+                  </v:textbox>
+                </v:rect>
+                <v:shapetype id="_x0000_t32" coordsize="21600,21600" o:spt="32" o:oned="t" path="m,l21600,21600e" filled="f">
+                  <v:path arrowok="t" fillok="f" o:connecttype="none"/>
+                  <o:lock v:ext="edit" shapetype="t"/>
+                </v:shapetype>
+                <v:shape id="Straight Arrow Connector 18" o:spid="_x0000_s1039" type="#_x0000_t32" style="position:absolute;left:37945;top:14895;width:6635;height:2;visibility:visible;mso-wrap-style:square" o:connectortype="straight" o:gfxdata="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" strokecolor="black [3213]" strokeweight=".5pt">
+                  <v:stroke endarrow="block" joinstyle="miter"/>
+                </v:shape>
+                <v:shape id="Straight Arrow Connector 19" o:spid="_x0000_s1040" type="#_x0000_t32" style="position:absolute;left:37945;top:21753;width:6632;height:57;visibility:visible;mso-wrap-style:square" o:connectortype="straight" o:gfxdata="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" strokecolor="black [3213]" strokeweight=".5pt">
+                  <v:stroke endarrow="block" joinstyle="miter"/>
+                </v:shape>
+                <v:shape id="Straight Arrow Connector 20" o:spid="_x0000_s1041" type="#_x0000_t32" style="position:absolute;left:37945;top:28611;width:6631;height:0;visibility:visible;mso-wrap-style:square" o:connectortype="straight" o:gfxdata="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" strokecolor="black [3213]" strokeweight=".5pt">
+                  <v:stroke endarrow="block" joinstyle="miter"/>
+                </v:shape>
+                <v:shape id="Straight Arrow Connector 21" o:spid="_x0000_s1042" type="#_x0000_t32" style="position:absolute;left:20574;top:14895;width:5941;height:2036;flip:x;visibility:visible;mso-wrap-style:square" o:connectortype="straight" o:gfxdata="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" strokecolor="black [3213]" strokeweight=".5pt">
+                  <v:stroke endarrow="block" joinstyle="miter"/>
+                </v:shape>
+                <v:shape id="Straight Arrow Connector 22" o:spid="_x0000_s1043" type="#_x0000_t32" style="position:absolute;left:20574;top:14895;width:5941;height:9146;flip:x;visibility:visible;mso-wrap-style:square" o:connectortype="straight" o:gfxdata="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" strokecolor="black [3213]" strokeweight=".5pt">
+                  <v:stroke endarrow="block" joinstyle="miter"/>
+                </v:shape>
+                <v:shape id="Straight Arrow Connector 23" o:spid="_x0000_s1044" type="#_x0000_t32" style="position:absolute;left:20574;top:21753;width:5715;height:2343;flip:x;visibility:visible;mso-wrap-style:square" o:connectortype="straight" o:gfxdata="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" strokecolor="black [3213]" strokeweight=".5pt">
+                  <v:stroke endarrow="block" joinstyle="miter"/>
+                </v:shape>
+                <v:shape id="Straight Arrow Connector 24" o:spid="_x0000_s1045" type="#_x0000_t32" style="position:absolute;left:20574;top:17181;width:5941;height:11430;flip:x y;visibility:visible;mso-wrap-style:square" o:connectortype="straight" o:gfxdata="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" strokecolor="black [3213]" strokeweight=".5pt">
+                  <v:stroke endarrow="block" joinstyle="miter"/>
+                </v:shape>
+                <w10:wrap type="topAndBottom"/>
+              </v:group>
+            </w:pict>
+          </mc:Fallback>
+        </mc:AlternateContent>
+      </w:r>
+    </w:p>
+    <w:p>
+      <w:pPr>
+        <w:pStyle w:val="Heading2"/>
+      </w:pPr>
+      <w:r>
+        <w:t>Master Profile</w:t>
+      </w:r>
+    </w:p>
+    <w:p>
+      <w:r>
+        <w:t>The master profile contains the axioms of trust for a Mesh user.</w:t>
+      </w:r>
+    </w:p>
+    <w:p>
+      <w:pPr>
+        <w:pStyle w:val="DT"/>
+      </w:pPr>
+      <w:r>
+        <w:t xml:space="preserve">Identifier: </w:t>
+      </w:r>
+      <w:r>
+        <w:t xml:space="preserve">“Master” + </w:t>
+      </w:r>
+      <w:r>
+        <w:t>UDF Fingerprint of the Master Signing Key</w:t>
+      </w:r>
+    </w:p>
+    <w:p>
+      <w:pPr>
+        <w:pStyle w:val="DT"/>
+      </w:pPr>
+      <w:r>
+        <w:t xml:space="preserve">Signature: </w:t>
+      </w:r>
+      <w:r>
+        <w:t>Master Signing Key</w:t>
+      </w:r>
+    </w:p>
+    <w:p>
+      <w:pPr>
+        <w:pStyle w:val="DD"/>
+      </w:pPr>
+      <w:r>
+        <w:t>The key used to sign the profile MUST be MasterSigningKey</w:t>
+      </w:r>
+    </w:p>
+    <w:p>
+      <w:pPr>
+        <w:pStyle w:val="DT"/>
+      </w:pPr>
+      <w:r>
+        <w:t xml:space="preserve">Property: </w:t>
+      </w:r>
+      <w:r>
+        <w:t>Master Signing Key</w:t>
+      </w:r>
+    </w:p>
+    <w:p>
+      <w:pPr>
+        <w:pStyle w:val="DD"/>
+      </w:pPr>
+      <w:r>
+        <w:t>The Master Signing key is the ultimate trust axiom for the Master Profile.</w:t>
+      </w:r>
+    </w:p>
+    <w:p>
+      <w:pPr>
+        <w:pStyle w:val="DT"/>
+      </w:pPr>
+      <w:r>
+        <w:t>Property: Master Escrow Keys</w:t>
+      </w:r>
+    </w:p>
+    <w:p>
+      <w:pPr>
+        <w:pStyle w:val="DT"/>
+      </w:pPr>
+      <w:r>
+        <w:t>Property: Online Signature Key</w:t>
+      </w:r>
+      <w:r>
+        <w:t>s</w:t>
+      </w:r>
+    </w:p>
+    <w:p>
+      <w:pPr>
+        <w:pStyle w:val="Heading2"/>
+      </w:pPr>
+      <w:r>
+        <w:t>Personal Profile</w:t>
+      </w:r>
+    </w:p>
+    <w:p>
+      <w:pPr>
+        <w:pStyle w:val="DT"/>
+      </w:pPr>
+      <w:r>
+        <w:t>Identifier: UDF Fingerprint of the Master Signing Key</w:t>
+      </w:r>
+    </w:p>
+    <w:p>
+      <w:pPr>
+        <w:pStyle w:val="DT"/>
+      </w:pPr>
+      <w:r>
+        <w:t>Signature: Online Signature Key</w:t>
+      </w:r>
+    </w:p>
+    <w:p>
+      <w:pPr>
+        <w:pStyle w:val="DD"/>
+      </w:pPr>
+      <w:r>
+        <w:t>The key used to sign the profile MUST be a member of MasterProfile/OnlineSignatureKeys</w:t>
+      </w:r>
+    </w:p>
+    <w:p>
+      <w:pPr>
+        <w:pStyle w:val="DT"/>
+      </w:pPr>
+      <w:r>
+        <w:t>Property: Master Profile</w:t>
+      </w:r>
+    </w:p>
+    <w:p>
+      <w:pPr>
+        <w:pStyle w:val="DD"/>
+      </w:pPr>
+      <w:r>
+        <w:t>The Master Profile that this personal profile is an instance of.</w:t>
+      </w:r>
+    </w:p>
+    <w:p>
+      <w:pPr>
+        <w:pStyle w:val="DT"/>
+      </w:pPr>
+      <w:r>
+        <w:lastRenderedPageBreak/>
+        <w:t>Property: Devices</w:t>
+      </w:r>
+    </w:p>
+    <w:p>
+      <w:pPr>
+        <w:pStyle w:val="DT"/>
+      </w:pPr>
+      <w:r>
+        <w:t>Property: Applications</w:t>
+      </w:r>
+    </w:p>
+    <w:p>
+      <w:pPr>
+        <w:pStyle w:val="DD"/>
+      </w:pPr>
+      <w:r>
+        <w:t>A list of application profile entries specifying which application profiles are attached to the personal profile</w:t>
+      </w:r>
+    </w:p>
+    <w:p>
+      <w:pPr>
+        <w:pStyle w:val="Heading2"/>
+      </w:pPr>
+      <w:r>
+        <w:t>Device Profile</w:t>
+      </w:r>
+    </w:p>
+    <w:p>
+      <w:pPr>
+        <w:pStyle w:val="DT"/>
+      </w:pPr>
+      <w:r>
+        <w:t xml:space="preserve">Identifier: UDF Fingerprint of the </w:t>
+      </w:r>
+      <w:r>
+        <w:t>Device</w:t>
+      </w:r>
+      <w:r>
+        <w:t xml:space="preserve"> Signing Key</w:t>
+      </w:r>
+    </w:p>
+    <w:p>
+      <w:pPr>
+        <w:pStyle w:val="DT"/>
+      </w:pPr>
+      <w:r>
+        <w:t>Signature: Device Signing Key</w:t>
+      </w:r>
+    </w:p>
+    <w:p>
+      <w:pPr>
+        <w:pStyle w:val="DD"/>
+      </w:pPr>
+      <w:r>
+        <w:t>The key used to sign the profile MUST be MasterSigningKey</w:t>
+      </w:r>
+    </w:p>
+    <w:p>
+      <w:pPr>
+        <w:pStyle w:val="DT"/>
+      </w:pPr>
+      <w:r>
+        <w:t>Property: Device Signing Key</w:t>
+      </w:r>
+    </w:p>
+    <w:p>
+      <w:pPr>
+        <w:pStyle w:val="DD"/>
+      </w:pPr>
+      <w:r>
+        <w:t>The Master Signing key is the ultimate trust axiom for the Master Profile.</w:t>
+      </w:r>
+    </w:p>
+    <w:p>
+      <w:pPr>
+        <w:pStyle w:val="DT"/>
+      </w:pPr>
+      <w:r>
+        <w:t xml:space="preserve">Property: Device </w:t>
+      </w:r>
+      <w:r>
+        <w:t>Encryption</w:t>
+      </w:r>
+      <w:r>
+        <w:t xml:space="preserve"> Key</w:t>
+      </w:r>
+    </w:p>
+    <w:p>
+      <w:pPr>
+        <w:pStyle w:val="DT"/>
+      </w:pPr>
+      <w:r>
+        <w:t xml:space="preserve">Property: Device </w:t>
+      </w:r>
+      <w:r>
+        <w:t>Authentication</w:t>
+      </w:r>
+      <w:r>
+        <w:t xml:space="preserve"> Key</w:t>
+      </w:r>
+    </w:p>
+    <w:p>
+      <w:pPr>
+        <w:pStyle w:val="Heading2"/>
+      </w:pPr>
+      <w:r>
+        <w:t>Application Profile</w:t>
+      </w:r>
+    </w:p>
+    <w:p>
+      <w:pPr>
+        <w:pStyle w:val="DT"/>
+      </w:pPr>
+      <w:r>
+        <w:t xml:space="preserve">Identifier: </w:t>
+      </w:r>
+      <w:r>
+        <w:t>Randomly chosen</w:t>
+      </w:r>
+    </w:p>
+    <w:p>
+      <w:pPr>
+        <w:pStyle w:val="DT"/>
+      </w:pPr>
+      <w:r>
+        <w:t xml:space="preserve">Property: Encrypted </w:t>
       </w:r>
       <w:bookmarkStart w:id="0" w:name="_GoBack"/>
       <w:bookmarkEnd w:id="0"/>
-    </w:p>
+      <w:r>
+        <w:t>Data</w:t>
+      </w:r>
+    </w:p>
+    <w:p/>
     <w:sectPr>
       <w:pgSz w:w="12240" w:h="15840"/>
       <w:pgMar w:top="1440" w:right="1440" w:bottom="1440" w:left="1440" w:header="720" w:footer="720" w:gutter="0"/>
@@ -829,9 +2496,54 @@
       <w:szCs w:val="26"/>
     </w:rPr>
   </w:style>
+  <w:style w:type="paragraph" w:styleId="Heading3">
+    <w:name w:val="heading 3"/>
+    <w:basedOn w:val="Normal"/>
+    <w:next w:val="Normal"/>
+    <w:link w:val="Heading3Char"/>
+    <w:uiPriority w:val="9"/>
+    <w:unhideWhenUsed/>
+    <w:qFormat/>
+    <w:rsid w:val="00861425"/>
+    <w:pPr>
+      <w:keepNext/>
+      <w:keepLines/>
+      <w:spacing w:before="40" w:after="0"/>
+      <w:outlineLvl w:val="2"/>
+    </w:pPr>
+    <w:rPr>
+      <w:rFonts w:asciiTheme="majorHAnsi" w:eastAsiaTheme="majorEastAsia" w:hAnsiTheme="majorHAnsi" w:cstheme="majorBidi"/>
+      <w:color w:val="1F4D78" w:themeColor="accent1" w:themeShade="7F"/>
+      <w:sz w:val="24"/>
+      <w:szCs w:val="24"/>
+    </w:rPr>
+  </w:style>
+  <w:style w:type="paragraph" w:styleId="Heading4">
+    <w:name w:val="heading 4"/>
+    <w:basedOn w:val="Normal"/>
+    <w:next w:val="Normal"/>
+    <w:link w:val="Heading4Char"/>
+    <w:uiPriority w:val="9"/>
+    <w:unhideWhenUsed/>
+    <w:qFormat/>
+    <w:rsid w:val="00861425"/>
+    <w:pPr>
+      <w:keepNext/>
+      <w:keepLines/>
+      <w:spacing w:before="40" w:after="0"/>
+      <w:outlineLvl w:val="3"/>
+    </w:pPr>
+    <w:rPr>
+      <w:rFonts w:asciiTheme="majorHAnsi" w:eastAsiaTheme="majorEastAsia" w:hAnsiTheme="majorHAnsi" w:cstheme="majorBidi"/>
+      <w:i/>
+      <w:iCs/>
+      <w:color w:val="2E74B5" w:themeColor="accent1" w:themeShade="BF"/>
+    </w:rPr>
+  </w:style>
   <w:style w:type="character" w:default="1" w:styleId="DefaultParagraphFont">
     <w:name w:val="Default Paragraph Font"/>
     <w:uiPriority w:val="1"/>
+    <w:semiHidden/>
     <w:unhideWhenUsed/>
   </w:style>
   <w:style w:type="table" w:default="1" w:styleId="TableNormal">
@@ -1002,6 +2714,123 @@
       <w:color w:val="2E74B5" w:themeColor="accent1" w:themeShade="BF"/>
       <w:sz w:val="26"/>
       <w:szCs w:val="26"/>
+    </w:rPr>
+  </w:style>
+  <w:style w:type="character" w:customStyle="1" w:styleId="Heading3Char">
+    <w:name w:val="Heading 3 Char"/>
+    <w:basedOn w:val="DefaultParagraphFont"/>
+    <w:link w:val="Heading3"/>
+    <w:uiPriority w:val="9"/>
+    <w:rsid w:val="00861425"/>
+    <w:rPr>
+      <w:rFonts w:asciiTheme="majorHAnsi" w:eastAsiaTheme="majorEastAsia" w:hAnsiTheme="majorHAnsi" w:cstheme="majorBidi"/>
+      <w:color w:val="1F4D78" w:themeColor="accent1" w:themeShade="7F"/>
+      <w:sz w:val="24"/>
+      <w:szCs w:val="24"/>
+    </w:rPr>
+  </w:style>
+  <w:style w:type="character" w:customStyle="1" w:styleId="Heading4Char">
+    <w:name w:val="Heading 4 Char"/>
+    <w:basedOn w:val="DefaultParagraphFont"/>
+    <w:link w:val="Heading4"/>
+    <w:uiPriority w:val="9"/>
+    <w:rsid w:val="00861425"/>
+    <w:rPr>
+      <w:rFonts w:asciiTheme="majorHAnsi" w:eastAsiaTheme="majorEastAsia" w:hAnsiTheme="majorHAnsi" w:cstheme="majorBidi"/>
+      <w:i/>
+      <w:iCs/>
+      <w:color w:val="2E74B5" w:themeColor="accent1" w:themeShade="BF"/>
+    </w:rPr>
+  </w:style>
+  <w:style w:type="paragraph" w:customStyle="1" w:styleId="DT">
+    <w:name w:val="DT"/>
+    <w:basedOn w:val="Normal"/>
+    <w:link w:val="DTChar"/>
+    <w:autoRedefine/>
+    <w:qFormat/>
+    <w:rsid w:val="00290455"/>
+    <w:pPr>
+      <w:ind w:left="360"/>
+    </w:pPr>
+    <w:rPr>
+      <w:b/>
+    </w:rPr>
+  </w:style>
+  <w:style w:type="paragraph" w:styleId="NormalWeb">
+    <w:name w:val="Normal (Web)"/>
+    <w:basedOn w:val="Normal"/>
+    <w:uiPriority w:val="99"/>
+    <w:semiHidden/>
+    <w:unhideWhenUsed/>
+    <w:rsid w:val="00E81DCB"/>
+    <w:pPr>
+      <w:spacing w:before="100" w:beforeAutospacing="1" w:after="100" w:afterAutospacing="1" w:line="240" w:lineRule="auto"/>
+    </w:pPr>
+    <w:rPr>
+      <w:rFonts w:ascii="Times New Roman" w:eastAsiaTheme="minorEastAsia" w:hAnsi="Times New Roman" w:cs="Times New Roman"/>
+      <w:sz w:val="24"/>
+      <w:szCs w:val="24"/>
+    </w:rPr>
+  </w:style>
+  <w:style w:type="character" w:customStyle="1" w:styleId="DTChar">
+    <w:name w:val="DT Char"/>
+    <w:basedOn w:val="DefaultParagraphFont"/>
+    <w:link w:val="DT"/>
+    <w:rsid w:val="00290455"/>
+    <w:rPr>
+      <w:b/>
+    </w:rPr>
+  </w:style>
+  <w:style w:type="paragraph" w:styleId="Caption">
+    <w:name w:val="caption"/>
+    <w:basedOn w:val="Normal"/>
+    <w:next w:val="Normal"/>
+    <w:uiPriority w:val="35"/>
+    <w:unhideWhenUsed/>
+    <w:qFormat/>
+    <w:rsid w:val="00BD2476"/>
+    <w:pPr>
+      <w:spacing w:after="200" w:line="240" w:lineRule="auto"/>
+    </w:pPr>
+    <w:rPr>
+      <w:i/>
+      <w:iCs/>
+      <w:color w:val="44546A" w:themeColor="text2"/>
+      <w:sz w:val="18"/>
+      <w:szCs w:val="18"/>
+    </w:rPr>
+  </w:style>
+  <w:style w:type="paragraph" w:styleId="ListParagraph">
+    <w:name w:val="List Paragraph"/>
+    <w:basedOn w:val="Normal"/>
+    <w:uiPriority w:val="34"/>
+    <w:qFormat/>
+    <w:rsid w:val="00BD2476"/>
+    <w:pPr>
+      <w:ind w:left="720"/>
+      <w:contextualSpacing/>
+    </w:pPr>
+  </w:style>
+  <w:style w:type="paragraph" w:customStyle="1" w:styleId="DD">
+    <w:name w:val="DD"/>
+    <w:basedOn w:val="DT"/>
+    <w:link w:val="DDChar"/>
+    <w:qFormat/>
+    <w:rsid w:val="00290455"/>
+    <w:pPr>
+      <w:ind w:left="720"/>
+    </w:pPr>
+    <w:rPr>
+      <w:b w:val="0"/>
+    </w:rPr>
+  </w:style>
+  <w:style w:type="character" w:customStyle="1" w:styleId="DDChar">
+    <w:name w:val="DD Char"/>
+    <w:basedOn w:val="DTChar"/>
+    <w:link w:val="DD"/>
+    <w:rsid w:val="00290455"/>
+    <w:rPr>
+      <w:b w:val="0"/>
     </w:rPr>
   </w:style>
 </w:styles>
@@ -1266,4 +3095,16 @@
     </a:ext>
   </a:extLst>
 </a:theme>
+</file>
+
+<file path=customXml/item1.xml><?xml version="1.0" encoding="utf-8"?>
+<b:Sources xmlns:b="http://schemas.openxmlformats.org/officeDocument/2006/bibliography" xmlns="http://schemas.openxmlformats.org/officeDocument/2006/bibliography" SelectedStyle="\APASixthEditionOfficeOnline.xsl" StyleName="APA" Version="6"/>
+</file>
+
+<file path=customXml/itemProps1.xml><?xml version="1.0" encoding="utf-8"?>
+<ds:datastoreItem xmlns:ds="http://schemas.openxmlformats.org/officeDocument/2006/customXml" ds:itemID="{0C12428A-DE08-4260-AC3E-86F8B99751C6}">
+  <ds:schemaRefs>
+    <ds:schemaRef ds:uri="http://schemas.openxmlformats.org/officeDocument/2006/bibliography"/>
+  </ds:schemaRefs>
+</ds:datastoreItem>
 </file>
</xml_diff>